<commit_message>
Part 4 ready, Part3 fixed
</commit_message>
<xml_diff>
--- a/Print/Ex9and10.docx
+++ b/Print/Ex9and10.docx
@@ -14,18 +14,18 @@
           <w:lang w:eastAsia="en-GB"/>
         </w:rPr>
         <w:drawing>
-          <wp:anchor distT="0" distB="0" distL="114300" distR="114300" simplePos="0" relativeHeight="251659264" behindDoc="0" locked="0" layoutInCell="1" allowOverlap="1" wp14:anchorId="29417092" wp14:editId="4E885141">
+          <wp:anchor distT="0" distB="0" distL="114300" distR="114300" simplePos="0" relativeHeight="251659264" behindDoc="0" locked="0" layoutInCell="1" allowOverlap="1">
             <wp:simplePos x="0" y="0"/>
             <wp:positionH relativeFrom="margin">
-              <wp:posOffset>0</wp:posOffset>
+              <wp:align>left</wp:align>
             </wp:positionH>
             <wp:positionV relativeFrom="paragraph">
-              <wp:posOffset>6373495</wp:posOffset>
+              <wp:posOffset>6301740</wp:posOffset>
             </wp:positionV>
-            <wp:extent cx="2697480" cy="1758950"/>
-            <wp:effectExtent l="0" t="0" r="7620" b="0"/>
+            <wp:extent cx="2985135" cy="1993265"/>
+            <wp:effectExtent l="0" t="0" r="5715" b="6985"/>
             <wp:wrapSquare wrapText="bothSides"/>
-            <wp:docPr id="3" name="Picture 3"/>
+            <wp:docPr id="4" name="Picture 4"/>
             <wp:cNvGraphicFramePr>
               <a:graphicFrameLocks xmlns:a="http://schemas.openxmlformats.org/drawingml/2006/main" noChangeAspect="1"/>
             </wp:cNvGraphicFramePr>
@@ -37,20 +37,20 @@
                     <pic:cNvPicPr/>
                   </pic:nvPicPr>
                   <pic:blipFill rotWithShape="1">
-                    <a:blip r:embed="rId4">
+                    <a:blip r:embed="rId4" cstate="print">
                       <a:extLst>
                         <a:ext uri="{28A0092B-C50C-407E-A947-70E740481C1C}">
                           <a14:useLocalDpi xmlns:a14="http://schemas.microsoft.com/office/drawing/2010/main" val="0"/>
                         </a:ext>
                       </a:extLst>
                     </a:blip>
-                    <a:srcRect l="22392" t="14071" r="53461" b="60716"/>
+                    <a:srcRect l="16846" t="11848" r="65350" b="67013"/>
                     <a:stretch/>
                   </pic:blipFill>
                   <pic:spPr bwMode="auto">
                     <a:xfrm>
                       <a:off x="0" y="0"/>
-                      <a:ext cx="2697480" cy="1758950"/>
+                      <a:ext cx="2997108" cy="2001225"/>
                     </a:xfrm>
                     <a:prstGeom prst="rect">
                       <a:avLst/>

</xml_diff>